<commit_message>
Update Web Scraping screen shots - MB.docx
</commit_message>
<xml_diff>
--- a/Web Scraping screen shots - MB.docx
+++ b/Web Scraping screen shots - MB.docx
@@ -4,13 +4,13 @@
   <w:body>
     <w:p>
       <w:r>
-        <w:t xml:space="preserve">Screenshot of MongoDB Compass:  </w:t>
+        <w:t>Web Scraping Screenshots</w:t>
       </w:r>
-      <w:proofErr w:type="spellStart"/>
+    </w:p>
+    <w:p>
       <w:r>
-        <w:t>mars_app</w:t>
+        <w:t>Screenshot of MongoDB Compass:  mars_app</w:t>
       </w:r>
-      <w:proofErr w:type="spellEnd"/>
     </w:p>
     <w:p>
       <w:r>

</xml_diff>